<commit_message>
thesis paper - Modified Summary - added illustrations to the discovery section - reformatted section title - added possible improvements - added more technologies we used - reformatted problems section
</commit_message>
<xml_diff>
--- a/documentation/Thesis Paper/Summary.docx
+++ b/documentation/Thesis Paper/Summary.docx
@@ -4,476 +4,322 @@
   <w:body>
     <w:p>
       <w:pPr>
-        <w:snapToGrid w:val="0"/>
-        <w:ind w:firstLineChars="200" w:firstLine="480"/>
-        <w:rPr>
-          <w:sz w:val="24"/>
-          <w:szCs w:val="24"/>
+        <w:jc w:val="left"/>
+        <w:rPr>
+          <w:rFonts w:ascii="Calibri" w:hAnsi="Calibri" w:cs="Calibri"/>
+          <w:lang w:val="en-GB"/>
         </w:rPr>
       </w:pPr>
       <w:r>
         <w:rPr>
-          <w:sz w:val="24"/>
-          <w:szCs w:val="24"/>
-        </w:rPr>
-        <w:t xml:space="preserve">In this report, we will explore various Java technologies and </w:t>
-      </w:r>
-      <w:r>
-        <w:rPr>
-          <w:sz w:val="24"/>
-          <w:szCs w:val="24"/>
-        </w:rPr>
-        <w:t>analyz</w:t>
-      </w:r>
-      <w:r>
-        <w:rPr>
-          <w:sz w:val="24"/>
-          <w:szCs w:val="24"/>
-        </w:rPr>
-        <w:t>e what features</w:t>
-      </w:r>
-      <w:r>
-        <w:rPr>
-          <w:rFonts w:hint="eastAsia"/>
-          <w:sz w:val="24"/>
-          <w:szCs w:val="24"/>
+          <w:rFonts w:ascii="Calibri" w:hAnsi="Calibri" w:cs="Calibri"/>
+          <w:lang w:val="en-GB"/>
+        </w:rPr>
+        <w:t>In this thesis, we will develop an online cash register application</w:t>
+      </w:r>
+      <w:r>
+        <w:rPr>
+          <w:rFonts w:ascii="Calibri" w:hAnsi="Calibri" w:cs="Calibri"/>
+          <w:lang w:val="en-GB"/>
+        </w:rPr>
+        <w:t xml:space="preserve"> for restaurants and events</w:t>
+      </w:r>
+      <w:r>
+        <w:rPr>
+          <w:rFonts w:ascii="Calibri" w:hAnsi="Calibri" w:cs="Calibri"/>
+          <w:lang w:val="en-GB"/>
         </w:rPr>
         <w:t xml:space="preserve"> </w:t>
       </w:r>
       <w:r>
         <w:rPr>
-          <w:sz w:val="24"/>
-          <w:szCs w:val="24"/>
-        </w:rPr>
-        <w:t>they offer. The focus of this project is to find which frameworks are most suitable for</w:t>
-      </w:r>
-      <w:r>
-        <w:rPr>
-          <w:rFonts w:hint="eastAsia"/>
-          <w:sz w:val="24"/>
-          <w:szCs w:val="24"/>
+          <w:rFonts w:ascii="Calibri" w:hAnsi="Calibri" w:cs="Calibri"/>
+          <w:lang w:val="en-GB"/>
+        </w:rPr>
+        <w:t xml:space="preserve">using a case study </w:t>
+      </w:r>
+      <w:r>
+        <w:rPr>
+          <w:rFonts w:ascii="Calibri" w:hAnsi="Calibri" w:cs="Calibri"/>
+          <w:lang w:val="en-GB"/>
+        </w:rPr>
+        <w:t xml:space="preserve">with Faros, a company part of the Cronos group. This application is a digital version of </w:t>
+      </w:r>
+      <w:r>
+        <w:rPr>
+          <w:rFonts w:ascii="Calibri" w:hAnsi="Calibri" w:cs="Calibri"/>
+          <w:lang w:val="en-GB"/>
+        </w:rPr>
+        <w:t>cash registers found in stores and restaurants. Customers will be able to use their own mobile devices to get an overview of the products available at a location and place orders. Employees will also use computers or their own devices to receive and process these orders. The application should be developed</w:t>
+      </w:r>
+      <w:r>
+        <w:rPr>
+          <w:rFonts w:ascii="Calibri" w:hAnsi="Calibri" w:cs="Calibri"/>
+          <w:lang w:val="en-GB"/>
+        </w:rPr>
+        <w:t xml:space="preserve"> with distribution in mind and</w:t>
+      </w:r>
+      <w:r>
+        <w:rPr>
+          <w:rFonts w:ascii="Calibri" w:hAnsi="Calibri" w:cs="Calibri"/>
+          <w:lang w:val="en-GB"/>
+        </w:rPr>
+        <w:t xml:space="preserve"> should function as a web application running in the cloud.</w:t>
+      </w:r>
+      <w:r>
+        <w:rPr>
+          <w:rFonts w:ascii="Calibri" w:hAnsi="Calibri" w:cs="Calibri"/>
+          <w:lang w:val="en-GB"/>
         </w:rPr>
         <w:t xml:space="preserve"> </w:t>
-      </w:r>
-      <w:r>
-        <w:rPr>
-          <w:sz w:val="24"/>
-          <w:szCs w:val="24"/>
-        </w:rPr>
-        <w:t>quick prototyping of a business application. Constraints and other requirements will</w:t>
-      </w:r>
-      <w:r>
-        <w:rPr>
-          <w:rFonts w:hint="eastAsia"/>
-          <w:sz w:val="24"/>
-          <w:szCs w:val="24"/>
-        </w:rPr>
-        <w:t xml:space="preserve"> </w:t>
-      </w:r>
-      <w:r>
-        <w:rPr>
-          <w:sz w:val="24"/>
-          <w:szCs w:val="24"/>
-        </w:rPr>
-        <w:t>be defined and are then applied to a specific case study.</w:t>
       </w:r>
     </w:p>
     <w:p>
       <w:pPr>
-        <w:snapToGrid w:val="0"/>
-        <w:ind w:firstLineChars="200" w:firstLine="480"/>
-        <w:rPr>
-          <w:sz w:val="24"/>
-          <w:szCs w:val="24"/>
+        <w:jc w:val="left"/>
+        <w:rPr>
+          <w:rFonts w:ascii="Calibri" w:hAnsi="Calibri" w:cs="Calibri"/>
+          <w:lang w:val="en-GB"/>
         </w:rPr>
       </w:pPr>
-      <w:r>
-        <w:rPr>
-          <w:sz w:val="24"/>
-          <w:szCs w:val="24"/>
-        </w:rPr>
-        <w:t xml:space="preserve">We have explored different features of Spring Boot framework which is the second most popular web framework, and </w:t>
-      </w:r>
-      <w:r>
-        <w:rPr>
-          <w:sz w:val="24"/>
-          <w:szCs w:val="24"/>
-        </w:rPr>
-        <w:t>chose</w:t>
-      </w:r>
-      <w:r>
-        <w:rPr>
-          <w:sz w:val="24"/>
-          <w:szCs w:val="24"/>
-        </w:rPr>
-        <w:t xml:space="preserve"> it to build our prototype. We switched from Monolithic </w:t>
-      </w:r>
-      <w:r>
-        <w:rPr>
-          <w:sz w:val="24"/>
-          <w:szCs w:val="24"/>
-        </w:rPr>
-        <w:t>architecture</w:t>
-      </w:r>
-      <w:r>
-        <w:rPr>
-          <w:sz w:val="24"/>
-          <w:szCs w:val="24"/>
-        </w:rPr>
-        <w:t xml:space="preserve"> to Micro-services </w:t>
-      </w:r>
-      <w:r>
-        <w:rPr>
-          <w:sz w:val="24"/>
-          <w:szCs w:val="24"/>
-        </w:rPr>
-        <w:t xml:space="preserve">architecture </w:t>
-      </w:r>
-      <w:r>
-        <w:rPr>
-          <w:sz w:val="24"/>
-          <w:szCs w:val="24"/>
-        </w:rPr>
-        <w:t xml:space="preserve">which </w:t>
-      </w:r>
-      <w:r>
-        <w:rPr>
-          <w:sz w:val="24"/>
-          <w:szCs w:val="24"/>
-        </w:rPr>
-        <w:t>is a method of developing software </w:t>
-      </w:r>
-      <w:r>
-        <w:rPr>
-          <w:bCs/>
-          <w:sz w:val="24"/>
-          <w:szCs w:val="24"/>
-        </w:rPr>
-        <w:t>applications</w:t>
-      </w:r>
-      <w:r>
-        <w:rPr>
-          <w:sz w:val="24"/>
-          <w:szCs w:val="24"/>
-        </w:rPr>
-        <w:t> as a suite of independently deployable, small, modular services</w:t>
-      </w:r>
-      <w:r>
-        <w:rPr>
-          <w:sz w:val="24"/>
-          <w:szCs w:val="24"/>
-        </w:rPr>
-        <w:t xml:space="preserve">. For each </w:t>
-      </w:r>
-      <w:r>
-        <w:rPr>
-          <w:sz w:val="24"/>
-          <w:szCs w:val="24"/>
-        </w:rPr>
-        <w:t xml:space="preserve">service, different database is used, with both MySQL and MongoDB. For each independent service application, an embedded Tomcat server from Intellij IDEA is used to deploy our project. </w:t>
-      </w:r>
-      <w:r>
-        <w:rPr>
-          <w:sz w:val="24"/>
-          <w:szCs w:val="24"/>
-        </w:rPr>
-        <w:t>Each service</w:t>
-      </w:r>
-      <w:r>
-        <w:rPr>
-          <w:sz w:val="24"/>
-          <w:szCs w:val="24"/>
-        </w:rPr>
-        <w:t xml:space="preserve"> provide</w:t>
-      </w:r>
-      <w:r>
-        <w:rPr>
-          <w:sz w:val="24"/>
-          <w:szCs w:val="24"/>
-        </w:rPr>
-        <w:t>s</w:t>
-      </w:r>
-      <w:r>
-        <w:rPr>
-          <w:sz w:val="24"/>
-          <w:szCs w:val="24"/>
-        </w:rPr>
-        <w:t xml:space="preserve"> REST APIs for API Gateway and client-side web application</w:t>
-      </w:r>
-      <w:r>
-        <w:rPr>
-          <w:sz w:val="24"/>
-          <w:szCs w:val="24"/>
-        </w:rPr>
-        <w:t>, and both of which are configured as clients of Eureka discovery server that can detect</w:t>
-      </w:r>
-      <w:r>
-        <w:rPr>
-          <w:sz w:val="24"/>
-          <w:szCs w:val="24"/>
-        </w:rPr>
-        <w:t xml:space="preserve"> devices and services </w:t>
-      </w:r>
-      <w:r>
-        <w:rPr>
-          <w:sz w:val="24"/>
-          <w:szCs w:val="24"/>
-        </w:rPr>
-        <w:t>registered on the Eureka registration server. In this case, scalability and load balance are g</w:t>
-      </w:r>
-      <w:r>
-        <w:rPr>
-          <w:sz w:val="24"/>
-          <w:szCs w:val="24"/>
-        </w:rPr>
-        <w:t>uarantee</w:t>
-      </w:r>
-      <w:r>
-        <w:rPr>
-          <w:sz w:val="24"/>
-          <w:szCs w:val="24"/>
-        </w:rPr>
-        <w:t>d in this Micro-services architecture. An android application is made to consume the API Gateway</w:t>
-      </w:r>
-      <w:r>
-        <w:rPr>
-          <w:sz w:val="24"/>
-          <w:szCs w:val="24"/>
-        </w:rPr>
-        <w:t>.</w:t>
+    </w:p>
+    <w:p>
+      <w:pPr>
+        <w:jc w:val="left"/>
+        <w:rPr>
+          <w:rFonts w:ascii="Calibri" w:hAnsi="Calibri" w:cs="Calibri"/>
+          <w:lang w:val="en-GB"/>
+        </w:rPr>
+      </w:pPr>
+      <w:r>
+        <w:rPr>
+          <w:rFonts w:ascii="Calibri" w:hAnsi="Calibri" w:cs="Calibri"/>
+          <w:lang w:val="en-GB"/>
+        </w:rPr>
+        <w:t>The core aspect of this project is to explore Java web technologies and analyse what features they offer</w:t>
+      </w:r>
+      <w:r>
+        <w:rPr>
+          <w:rFonts w:ascii="Calibri" w:hAnsi="Calibri" w:cs="Calibri"/>
+          <w:lang w:val="en-GB"/>
+        </w:rPr>
+        <w:t>. We research frameworks and libraries suitable for prototyping the case study, and defined constraints and other requirements with our coaches at Faros. We will focus specifically on distributed applications and the micro-services architecture.</w:t>
+      </w:r>
+      <w:r>
+        <w:rPr>
+          <w:rFonts w:ascii="Calibri" w:hAnsi="Calibri" w:cs="Calibri"/>
+          <w:lang w:val="en-GB"/>
+        </w:rPr>
+        <w:t xml:space="preserve"> </w:t>
+      </w:r>
+      <w:r>
+        <w:rPr>
+          <w:rFonts w:ascii="Calibri" w:hAnsi="Calibri" w:cs="Calibri"/>
+          <w:lang w:val="en-GB"/>
+        </w:rPr>
+        <w:t xml:space="preserve">Multinational companies such as Netflix, Amazon and eBay are already running on micro-services and it is becoming more popular in the web development world. We will explore the advantages and disadvantages of this kind of architecture by developing </w:t>
+      </w:r>
+      <w:r>
+        <w:rPr>
+          <w:rFonts w:ascii="Calibri" w:hAnsi="Calibri" w:cs="Calibri"/>
+          <w:lang w:val="en-GB"/>
+        </w:rPr>
+        <w:t>the online cash register application. First as a single monolithic application and then rebuild it into a micro-service system which can run as several separate modules on multiple servers.</w:t>
       </w:r>
       <w:bookmarkStart w:id="0" w:name="_GoBack"/>
       <w:bookmarkEnd w:id="0"/>
     </w:p>
     <w:p>
       <w:pPr>
-        <w:snapToGrid w:val="0"/>
-        <w:ind w:firstLineChars="200" w:firstLine="480"/>
-        <w:rPr>
-          <w:sz w:val="24"/>
-          <w:szCs w:val="24"/>
+        <w:jc w:val="left"/>
+        <w:rPr>
+          <w:rFonts w:ascii="Calibri" w:hAnsi="Calibri" w:cs="Calibri"/>
+          <w:lang w:val="en-GB"/>
         </w:rPr>
       </w:pPr>
-      <w:r>
-        <w:rPr>
-          <w:sz w:val="24"/>
-          <w:szCs w:val="24"/>
-        </w:rPr>
-        <w:t>At the end of this project</w:t>
-      </w:r>
-      <w:r>
-        <w:rPr>
-          <w:rFonts w:hint="eastAsia"/>
-          <w:sz w:val="24"/>
-          <w:szCs w:val="24"/>
-        </w:rPr>
-        <w:t xml:space="preserve"> </w:t>
-      </w:r>
-      <w:r>
-        <w:rPr>
-          <w:sz w:val="24"/>
-          <w:szCs w:val="24"/>
-        </w:rPr>
-        <w:t>we have an excellent understanding of the technologies involved to make a</w:t>
-      </w:r>
-      <w:r>
-        <w:rPr>
-          <w:sz w:val="24"/>
-          <w:szCs w:val="24"/>
-        </w:rPr>
-        <w:t>n</w:t>
-      </w:r>
-      <w:r>
-        <w:rPr>
-          <w:rFonts w:hint="eastAsia"/>
-          <w:sz w:val="24"/>
-          <w:szCs w:val="24"/>
-        </w:rPr>
-        <w:t xml:space="preserve"> </w:t>
-      </w:r>
-      <w:r>
-        <w:rPr>
-          <w:sz w:val="24"/>
-          <w:szCs w:val="24"/>
-        </w:rPr>
-        <w:t>online cash register application that handles orders and payment in restaurants</w:t>
-      </w:r>
-      <w:r>
-        <w:rPr>
-          <w:sz w:val="24"/>
-          <w:szCs w:val="24"/>
+    </w:p>
+    <w:p>
+      <w:pPr>
+        <w:jc w:val="left"/>
+        <w:rPr>
+          <w:rFonts w:ascii="Calibri" w:hAnsi="Calibri" w:cs="Calibri"/>
+          <w:lang w:val="en-GB"/>
+        </w:rPr>
+      </w:pPr>
+      <w:r>
+        <w:rPr>
+          <w:rFonts w:ascii="Calibri" w:hAnsi="Calibri" w:cs="Calibri"/>
+          <w:lang w:val="en-GB"/>
+        </w:rPr>
+        <w:t xml:space="preserve">We have explored different features of Spring Boot framework which is the second most popular web framework, and </w:t>
+      </w:r>
+      <w:r>
+        <w:rPr>
+          <w:rFonts w:ascii="Calibri" w:hAnsi="Calibri" w:cs="Calibri"/>
+          <w:lang w:val="en-GB"/>
+        </w:rPr>
+        <w:t>chose</w:t>
+      </w:r>
+      <w:r>
+        <w:rPr>
+          <w:rFonts w:ascii="Calibri" w:hAnsi="Calibri" w:cs="Calibri"/>
+          <w:lang w:val="en-GB"/>
+        </w:rPr>
+        <w:t xml:space="preserve"> it to build our prototype. We switched from Monolithic </w:t>
+      </w:r>
+      <w:r>
+        <w:rPr>
+          <w:rFonts w:ascii="Calibri" w:hAnsi="Calibri" w:cs="Calibri"/>
+          <w:lang w:val="en-GB"/>
+        </w:rPr>
+        <w:t>architecture</w:t>
+      </w:r>
+      <w:r>
+        <w:rPr>
+          <w:rFonts w:ascii="Calibri" w:hAnsi="Calibri" w:cs="Calibri"/>
+          <w:lang w:val="en-GB"/>
+        </w:rPr>
+        <w:t xml:space="preserve"> to Micro-services </w:t>
+      </w:r>
+      <w:r>
+        <w:rPr>
+          <w:rFonts w:ascii="Calibri" w:hAnsi="Calibri" w:cs="Calibri"/>
+          <w:lang w:val="en-GB"/>
+        </w:rPr>
+        <w:t>architecture which is a method of developing software </w:t>
+      </w:r>
+      <w:r>
+        <w:rPr>
+          <w:rFonts w:ascii="Calibri" w:hAnsi="Calibri" w:cs="Calibri"/>
+          <w:bCs/>
+          <w:lang w:val="en-GB"/>
+        </w:rPr>
+        <w:t>applications</w:t>
+      </w:r>
+      <w:r>
+        <w:rPr>
+          <w:rFonts w:ascii="Calibri" w:hAnsi="Calibri" w:cs="Calibri"/>
+          <w:lang w:val="en-GB"/>
+        </w:rPr>
+        <w:t> as a suite of independently deployable, small, modular services</w:t>
+      </w:r>
+      <w:r>
+        <w:rPr>
+          <w:rFonts w:ascii="Calibri" w:hAnsi="Calibri" w:cs="Calibri"/>
+          <w:lang w:val="en-GB"/>
+        </w:rPr>
+        <w:t xml:space="preserve">. For each </w:t>
+      </w:r>
+      <w:r>
+        <w:rPr>
+          <w:rFonts w:ascii="Calibri" w:hAnsi="Calibri" w:cs="Calibri"/>
+          <w:lang w:val="en-GB"/>
+        </w:rPr>
+        <w:t xml:space="preserve">service, different database is used, with both MySQL and MongoDB. For each independent service application, an embedded Tomcat server from </w:t>
+      </w:r>
+      <w:proofErr w:type="spellStart"/>
+      <w:r>
+        <w:rPr>
+          <w:rFonts w:ascii="Calibri" w:hAnsi="Calibri" w:cs="Calibri"/>
+          <w:lang w:val="en-GB"/>
+        </w:rPr>
+        <w:t>Intellij</w:t>
+      </w:r>
+      <w:proofErr w:type="spellEnd"/>
+      <w:r>
+        <w:rPr>
+          <w:rFonts w:ascii="Calibri" w:hAnsi="Calibri" w:cs="Calibri"/>
+          <w:lang w:val="en-GB"/>
+        </w:rPr>
+        <w:t xml:space="preserve"> IDEA is used to deploy our project. </w:t>
+      </w:r>
+      <w:r>
+        <w:rPr>
+          <w:rFonts w:ascii="Calibri" w:hAnsi="Calibri" w:cs="Calibri"/>
+          <w:lang w:val="en-GB"/>
+        </w:rPr>
+        <w:t>Each service</w:t>
+      </w:r>
+      <w:r>
+        <w:rPr>
+          <w:rFonts w:ascii="Calibri" w:hAnsi="Calibri" w:cs="Calibri"/>
+          <w:lang w:val="en-GB"/>
+        </w:rPr>
+        <w:t xml:space="preserve"> provide</w:t>
+      </w:r>
+      <w:r>
+        <w:rPr>
+          <w:rFonts w:ascii="Calibri" w:hAnsi="Calibri" w:cs="Calibri"/>
+          <w:lang w:val="en-GB"/>
+        </w:rPr>
+        <w:t>s</w:t>
+      </w:r>
+      <w:r>
+        <w:rPr>
+          <w:rFonts w:ascii="Calibri" w:hAnsi="Calibri" w:cs="Calibri"/>
+          <w:lang w:val="en-GB"/>
+        </w:rPr>
+        <w:t xml:space="preserve"> REST APIs for API Gateway and client-side web application</w:t>
+      </w:r>
+      <w:r>
+        <w:rPr>
+          <w:rFonts w:ascii="Calibri" w:hAnsi="Calibri" w:cs="Calibri"/>
+          <w:lang w:val="en-GB"/>
+        </w:rPr>
+        <w:t>, and both of which are configured as clients of Eureka discovery server that can detect devices and services registered on the Eureka registration server. In this case, scalability and load balance are guaranteed in this Micro-services architecture. An android application is made to consume the API Gateway</w:t>
+      </w:r>
+      <w:r>
+        <w:rPr>
+          <w:rFonts w:ascii="Calibri" w:hAnsi="Calibri" w:cs="Calibri"/>
+          <w:lang w:val="en-GB"/>
+        </w:rPr>
+        <w:t>.</w:t>
+      </w:r>
+    </w:p>
+    <w:p>
+      <w:pPr>
+        <w:jc w:val="left"/>
+        <w:rPr>
+          <w:rFonts w:ascii="Calibri" w:hAnsi="Calibri" w:cs="Calibri"/>
+          <w:lang w:val="en-GB"/>
+        </w:rPr>
+      </w:pPr>
+    </w:p>
+    <w:p>
+      <w:pPr>
+        <w:jc w:val="left"/>
+        <w:rPr>
+          <w:rFonts w:ascii="Calibri" w:hAnsi="Calibri" w:cs="Calibri"/>
+          <w:lang w:val="en-GB"/>
+        </w:rPr>
+      </w:pPr>
+      <w:r>
+        <w:rPr>
+          <w:rFonts w:ascii="Calibri" w:hAnsi="Calibri" w:cs="Calibri"/>
+          <w:lang w:val="en-GB"/>
+        </w:rPr>
+        <w:t>At the end of this project we have an excellent understanding of the technologies involved to make an online cash register application that handles orders and payment in restaurants</w:t>
+      </w:r>
+      <w:r>
+        <w:rPr>
+          <w:rFonts w:ascii="Calibri" w:hAnsi="Calibri" w:cs="Calibri"/>
+          <w:lang w:val="en-GB"/>
         </w:rPr>
         <w:t xml:space="preserve"> as our case study</w:t>
       </w:r>
       <w:r>
         <w:rPr>
-          <w:sz w:val="24"/>
-          <w:szCs w:val="24"/>
+          <w:rFonts w:ascii="Calibri" w:hAnsi="Calibri" w:cs="Calibri"/>
+          <w:lang w:val="en-GB"/>
         </w:rPr>
         <w:t>.</w:t>
       </w:r>
       <w:r>
         <w:rPr>
-          <w:sz w:val="24"/>
-          <w:szCs w:val="24"/>
-        </w:rPr>
-        <w:t xml:space="preserve"> </w:t>
-      </w:r>
-      <w:r>
-        <w:rPr>
-          <w:sz w:val="24"/>
-          <w:szCs w:val="24"/>
-        </w:rPr>
-        <w:t>The ap</w:t>
-      </w:r>
-      <w:r>
-        <w:rPr>
-          <w:sz w:val="24"/>
-          <w:szCs w:val="24"/>
-        </w:rPr>
-        <w:t>plication can be accessed via a</w:t>
-      </w:r>
-      <w:r>
-        <w:rPr>
-          <w:rFonts w:hint="eastAsia"/>
-          <w:sz w:val="24"/>
-          <w:szCs w:val="24"/>
-        </w:rPr>
-        <w:t xml:space="preserve"> </w:t>
-      </w:r>
-      <w:r>
-        <w:rPr>
-          <w:sz w:val="24"/>
-          <w:szCs w:val="24"/>
-        </w:rPr>
-        <w:t>browser client on any device or employees</w:t>
-      </w:r>
-      <w:r>
-        <w:rPr>
-          <w:rFonts w:hint="eastAsia"/>
-          <w:sz w:val="24"/>
-          <w:szCs w:val="24"/>
-        </w:rPr>
-        <w:t xml:space="preserve"> </w:t>
-      </w:r>
-      <w:r>
-        <w:rPr>
-          <w:sz w:val="24"/>
-          <w:szCs w:val="24"/>
-        </w:rPr>
-        <w:t>can use our native application on android</w:t>
-      </w:r>
-      <w:r>
-        <w:rPr>
-          <w:rFonts w:hint="eastAsia"/>
-          <w:sz w:val="24"/>
-          <w:szCs w:val="24"/>
-        </w:rPr>
-        <w:t xml:space="preserve"> </w:t>
-      </w:r>
-      <w:r>
-        <w:rPr>
-          <w:sz w:val="24"/>
-          <w:szCs w:val="24"/>
-        </w:rPr>
-        <w:t>devices. When using a browser, the user</w:t>
-      </w:r>
-      <w:r>
-        <w:rPr>
-          <w:rFonts w:hint="eastAsia"/>
-          <w:sz w:val="24"/>
-          <w:szCs w:val="24"/>
-        </w:rPr>
-        <w:t xml:space="preserve"> </w:t>
-      </w:r>
-      <w:r>
-        <w:rPr>
-          <w:sz w:val="24"/>
-          <w:szCs w:val="24"/>
-        </w:rPr>
-        <w:t>will connect with an application server</w:t>
-      </w:r>
-      <w:r>
-        <w:rPr>
-          <w:rFonts w:hint="eastAsia"/>
-          <w:sz w:val="24"/>
-          <w:szCs w:val="24"/>
-        </w:rPr>
-        <w:t xml:space="preserve"> </w:t>
-      </w:r>
-      <w:r>
-        <w:rPr>
-          <w:sz w:val="24"/>
-          <w:szCs w:val="24"/>
-        </w:rPr>
-        <w:t>that serves html pages. Customers will be</w:t>
-      </w:r>
-      <w:r>
-        <w:rPr>
-          <w:rFonts w:hint="eastAsia"/>
-          <w:sz w:val="24"/>
-          <w:szCs w:val="24"/>
-        </w:rPr>
-        <w:t xml:space="preserve"> </w:t>
-      </w:r>
-      <w:r>
-        <w:rPr>
-          <w:sz w:val="24"/>
-          <w:szCs w:val="24"/>
-        </w:rPr>
-        <w:t>greeted by a menu page of the restaurant</w:t>
-      </w:r>
-      <w:r>
-        <w:rPr>
-          <w:rFonts w:hint="eastAsia"/>
-          <w:sz w:val="24"/>
-          <w:szCs w:val="24"/>
-        </w:rPr>
-        <w:t xml:space="preserve"> </w:t>
-      </w:r>
-      <w:r>
-        <w:rPr>
-          <w:sz w:val="24"/>
-          <w:szCs w:val="24"/>
-        </w:rPr>
-        <w:t>they browsed to.</w:t>
-      </w:r>
-      <w:r>
-        <w:rPr>
-          <w:sz w:val="24"/>
-          <w:szCs w:val="24"/>
-        </w:rPr>
-        <w:t xml:space="preserve"> Employees</w:t>
-      </w:r>
-      <w:r>
-        <w:rPr>
-          <w:rFonts w:hint="eastAsia"/>
-          <w:sz w:val="24"/>
-          <w:szCs w:val="24"/>
-        </w:rPr>
-        <w:t xml:space="preserve"> </w:t>
-      </w:r>
-      <w:r>
-        <w:rPr>
-          <w:sz w:val="24"/>
-          <w:szCs w:val="24"/>
-        </w:rPr>
-        <w:t>and managers can log in to access more</w:t>
-      </w:r>
-      <w:r>
-        <w:rPr>
-          <w:rFonts w:hint="eastAsia"/>
-          <w:sz w:val="24"/>
-          <w:szCs w:val="24"/>
-        </w:rPr>
-        <w:t xml:space="preserve"> </w:t>
-      </w:r>
-      <w:r>
-        <w:rPr>
-          <w:sz w:val="24"/>
-          <w:szCs w:val="24"/>
-        </w:rPr>
-        <w:t>functionality.</w:t>
+          <w:rFonts w:ascii="Calibri" w:hAnsi="Calibri" w:cs="Calibri"/>
+          <w:lang w:val="en-GB"/>
+        </w:rPr>
+        <w:t xml:space="preserve"> The application can be accessed via a browser client on any device or employees can use our native application on android devices. When using a browser, the user will connect with an application server that serves html pages. Customers will be greeted by a menu page of the restaurant they browsed to. Employees and managers can log in to access more functionality.</w:t>
       </w:r>
     </w:p>
     <w:sectPr>
@@ -887,6 +733,7 @@
   <w:style w:type="character" w:default="1" w:styleId="DefaultParagraphFont">
     <w:name w:val="Default Paragraph Font"/>
     <w:uiPriority w:val="1"/>
+    <w:semiHidden/>
     <w:unhideWhenUsed/>
   </w:style>
   <w:style w:type="table" w:default="1" w:styleId="TableNormal">

</xml_diff>

<commit_message>
thesis paper - finished extended Summary - modified abstract to match summary
</commit_message>
<xml_diff>
--- a/documentation/Thesis Paper/Summary.docx
+++ b/documentation/Thesis Paper/Summary.docx
@@ -4,75 +4,68 @@
   <w:body>
     <w:p>
       <w:pPr>
+        <w:pStyle w:val="Heading1"/>
+        <w:rPr>
+          <w:lang w:val="en-GB"/>
+        </w:rPr>
+      </w:pPr>
+      <w:r>
+        <w:rPr>
+          <w:lang w:val="en-GB"/>
+        </w:rPr>
+        <w:t>Short summary</w:t>
+      </w:r>
+    </w:p>
+    <w:p>
+      <w:pPr>
         <w:jc w:val="left"/>
         <w:rPr>
           <w:rFonts w:ascii="Calibri" w:hAnsi="Calibri" w:cs="Calibri"/>
-          <w:lang w:val="en-GB"/>
-        </w:rPr>
-      </w:pPr>
-      <w:bookmarkStart w:id="0" w:name="_Hlk483578727"/>
-      <w:r>
-        <w:rPr>
-          <w:rFonts w:ascii="Calibri" w:hAnsi="Calibri" w:cs="Calibri"/>
-          <w:lang w:val="en-GB"/>
-        </w:rPr>
-        <w:t>In this thesis, we will develop an online cash register application</w:t>
-      </w:r>
-      <w:r>
-        <w:rPr>
-          <w:rFonts w:ascii="Calibri" w:hAnsi="Calibri" w:cs="Calibri"/>
-          <w:lang w:val="en-GB"/>
-        </w:rPr>
-        <w:t xml:space="preserve"> for restaurants and events</w:t>
-      </w:r>
-      <w:r>
-        <w:rPr>
-          <w:rFonts w:ascii="Calibri" w:hAnsi="Calibri" w:cs="Calibri"/>
-          <w:lang w:val="en-GB"/>
-        </w:rPr>
-        <w:t xml:space="preserve"> </w:t>
-      </w:r>
-      <w:r>
-        <w:rPr>
-          <w:rFonts w:ascii="Calibri" w:hAnsi="Calibri" w:cs="Calibri"/>
-          <w:lang w:val="en-GB"/>
-        </w:rPr>
-        <w:t xml:space="preserve">using a case study </w:t>
-      </w:r>
-      <w:r>
-        <w:rPr>
-          <w:rFonts w:ascii="Calibri" w:hAnsi="Calibri" w:cs="Calibri"/>
-          <w:lang w:val="en-GB"/>
-        </w:rPr>
-        <w:t xml:space="preserve">with Faros, a company part of the Cronos group. This application is a digital version of </w:t>
-      </w:r>
-      <w:r>
-        <w:rPr>
-          <w:rFonts w:ascii="Calibri" w:hAnsi="Calibri" w:cs="Calibri"/>
-          <w:lang w:val="en-GB"/>
-        </w:rPr>
-        <w:t>cash registers found in stores and restaurants. Customers will be able to use their own mobile devices to get an overview of the products available at a location and place orders. Employees will also use computers or their own devices to receive and process these orders. The application should be developed</w:t>
-      </w:r>
-      <w:r>
-        <w:rPr>
-          <w:rFonts w:ascii="Calibri" w:hAnsi="Calibri" w:cs="Calibri"/>
-          <w:lang w:val="en-GB"/>
-        </w:rPr>
-        <w:t xml:space="preserve"> with distribution in mind and</w:t>
-      </w:r>
-      <w:r>
-        <w:rPr>
-          <w:rFonts w:ascii="Calibri" w:hAnsi="Calibri" w:cs="Calibri"/>
-          <w:lang w:val="en-GB"/>
-        </w:rPr>
-        <w:t xml:space="preserve"> should function as a web application running in the cloud.</w:t>
-      </w:r>
-      <w:r>
-        <w:rPr>
-          <w:rFonts w:ascii="Calibri" w:hAnsi="Calibri" w:cs="Calibri"/>
-          <w:lang w:val="en-GB"/>
-        </w:rPr>
-        <w:t xml:space="preserve"> </w:t>
+          <w:sz w:val="22"/>
+          <w:lang w:val="en-GB"/>
+        </w:rPr>
+      </w:pPr>
+      <w:r>
+        <w:rPr>
+          <w:rFonts w:ascii="Calibri" w:hAnsi="Calibri" w:cs="Calibri"/>
+          <w:sz w:val="22"/>
+          <w:lang w:val="en-GB"/>
+        </w:rPr>
+        <w:t xml:space="preserve">In this </w:t>
+      </w:r>
+      <w:proofErr w:type="gramStart"/>
+      <w:r>
+        <w:rPr>
+          <w:rFonts w:ascii="Calibri" w:hAnsi="Calibri" w:cs="Calibri"/>
+          <w:sz w:val="22"/>
+          <w:lang w:val="en-GB"/>
+        </w:rPr>
+        <w:t>thesis</w:t>
+      </w:r>
+      <w:proofErr w:type="gramEnd"/>
+      <w:r>
+        <w:rPr>
+          <w:rFonts w:ascii="Calibri" w:hAnsi="Calibri" w:cs="Calibri"/>
+          <w:sz w:val="22"/>
+          <w:lang w:val="en-GB"/>
+        </w:rPr>
+        <w:t xml:space="preserve"> we develop an online cash register application for restaurants and events using a case study proposed by Faros, a company part of the Cronos group. This application is a digital version of cash registers found in stores and restaurants. Customers </w:t>
+      </w:r>
+      <w:r>
+        <w:rPr>
+          <w:rFonts w:ascii="Calibri" w:hAnsi="Calibri" w:cs="Calibri"/>
+          <w:sz w:val="22"/>
+          <w:lang w:val="en-GB"/>
+        </w:rPr>
+        <w:t xml:space="preserve">can </w:t>
+      </w:r>
+      <w:r>
+        <w:rPr>
+          <w:rFonts w:ascii="Calibri" w:hAnsi="Calibri" w:cs="Calibri"/>
+          <w:sz w:val="22"/>
+          <w:lang w:val="en-GB"/>
+        </w:rPr>
+        <w:t>use their own mobile devices to get an overview of the products available at a location and place orders. Employees use computers or their own devices to receive and process these orders. The application is developed with distribution in mind and functions as a web application running in the cloud.</w:t>
       </w:r>
     </w:p>
     <w:p>
@@ -80,6 +73,7 @@
         <w:jc w:val="left"/>
         <w:rPr>
           <w:rFonts w:ascii="Calibri" w:hAnsi="Calibri" w:cs="Calibri"/>
+          <w:sz w:val="22"/>
           <w:lang w:val="en-GB"/>
         </w:rPr>
       </w:pPr>
@@ -89,64 +83,17 @@
         <w:jc w:val="left"/>
         <w:rPr>
           <w:rFonts w:ascii="Calibri" w:hAnsi="Calibri" w:cs="Calibri"/>
-          <w:lang w:val="en-GB"/>
-        </w:rPr>
-      </w:pPr>
-      <w:r>
-        <w:rPr>
-          <w:rFonts w:ascii="Calibri" w:hAnsi="Calibri" w:cs="Calibri"/>
-          <w:lang w:val="en-GB"/>
-        </w:rPr>
-        <w:t>The core aspect of this project is to explore Java web technologies and analyse what features they offer</w:t>
-      </w:r>
-      <w:r>
-        <w:rPr>
-          <w:rFonts w:ascii="Calibri" w:hAnsi="Calibri" w:cs="Calibri"/>
-          <w:lang w:val="en-GB"/>
-        </w:rPr>
-        <w:t>. We research frameworks and libraries suitable for prototyping the case study, and defined constraints and other requirements with our coaches at Faros. We will focus specifically on distributed applications and the micro-services architecture.</w:t>
-      </w:r>
-      <w:r>
-        <w:rPr>
-          <w:rFonts w:ascii="Calibri" w:hAnsi="Calibri" w:cs="Calibri"/>
-          <w:lang w:val="en-GB"/>
-        </w:rPr>
-        <w:t xml:space="preserve"> </w:t>
-      </w:r>
-      <w:r>
-        <w:rPr>
-          <w:rFonts w:ascii="Calibri" w:hAnsi="Calibri" w:cs="Calibri"/>
-          <w:lang w:val="en-GB"/>
-        </w:rPr>
-        <w:t xml:space="preserve">Multinational companies such as Netflix, Amazon and eBay are already running on micro-services and it is becoming more popular in the web development world. We will explore the advantages and disadvantages of this kind of architecture by developing </w:t>
-      </w:r>
-      <w:r>
-        <w:rPr>
-          <w:rFonts w:ascii="Calibri" w:hAnsi="Calibri" w:cs="Calibri"/>
-          <w:lang w:val="en-GB"/>
-        </w:rPr>
-        <w:t>the online cash register application. First as a single monolit</w:t>
-      </w:r>
-      <w:r>
-        <w:rPr>
-          <w:rFonts w:ascii="Calibri" w:hAnsi="Calibri" w:cs="Calibri"/>
-          <w:lang w:val="en-GB"/>
-        </w:rPr>
-        <w:t xml:space="preserve">hic application and then rebuilt </w:t>
-      </w:r>
-      <w:r>
-        <w:rPr>
-          <w:rFonts w:ascii="Calibri" w:hAnsi="Calibri" w:cs="Calibri"/>
-          <w:lang w:val="en-GB"/>
-        </w:rPr>
-        <w:t>into a micro-service system which can run as several separate modules</w:t>
-      </w:r>
-      <w:r>
-        <w:rPr>
-          <w:rFonts w:ascii="Calibri" w:hAnsi="Calibri" w:cs="Calibri"/>
-          <w:lang w:val="en-GB"/>
-        </w:rPr>
-        <w:t xml:space="preserve"> on multiple servers.</w:t>
+          <w:sz w:val="22"/>
+          <w:lang w:val="en-GB"/>
+        </w:rPr>
+      </w:pPr>
+      <w:r>
+        <w:rPr>
+          <w:rFonts w:ascii="Calibri" w:hAnsi="Calibri" w:cs="Calibri"/>
+          <w:sz w:val="22"/>
+          <w:lang w:val="en-GB"/>
+        </w:rPr>
+        <w:t>The core aspect of this project is exploring Java web technologies and analysing what features they oﬀer. We research frameworks and libraries suitable for prototyping the case study, and deﬁne constraints and other requirements with our coaches at Faros. We focus speciﬁcally on distributed applications and the micro-services architecture. Multinational companies such as Netﬂix, Amazon and eBay are already running on micro-services and it is becoming more popular in the web development world. We explore the advantages and disadvantages of this kind of architecture by developing the online cash register application. First as a single monolithic application and then rebuilt into a micro-service system which can run as several separate modules on multiple servers.</w:t>
       </w:r>
     </w:p>
     <w:p>
@@ -154,6 +101,7 @@
         <w:jc w:val="left"/>
         <w:rPr>
           <w:rFonts w:ascii="Calibri" w:hAnsi="Calibri" w:cs="Calibri"/>
+          <w:sz w:val="22"/>
           <w:lang w:val="en-GB"/>
         </w:rPr>
       </w:pPr>
@@ -163,256 +111,540 @@
         <w:jc w:val="left"/>
         <w:rPr>
           <w:rFonts w:ascii="Calibri" w:hAnsi="Calibri" w:cs="Calibri"/>
-          <w:lang w:val="en-GB"/>
-        </w:rPr>
-      </w:pPr>
-      <w:r>
-        <w:rPr>
-          <w:rFonts w:ascii="Calibri" w:hAnsi="Calibri" w:cs="Calibri"/>
-          <w:lang w:val="en-GB"/>
-        </w:rPr>
-        <w:t xml:space="preserve">At the end of this project we </w:t>
-      </w:r>
-      <w:r>
-        <w:rPr>
-          <w:rFonts w:ascii="Calibri" w:hAnsi="Calibri" w:cs="Calibri"/>
-          <w:lang w:val="en-GB"/>
-        </w:rPr>
-        <w:t xml:space="preserve">should </w:t>
-      </w:r>
-      <w:r>
-        <w:rPr>
-          <w:rFonts w:ascii="Calibri" w:hAnsi="Calibri" w:cs="Calibri"/>
-          <w:lang w:val="en-GB"/>
-        </w:rPr>
-        <w:t xml:space="preserve">have an excellent understanding of the technologies involved to make </w:t>
-      </w:r>
-      <w:r>
-        <w:rPr>
-          <w:rFonts w:ascii="Calibri" w:hAnsi="Calibri" w:cs="Calibri"/>
-          <w:lang w:val="en-GB"/>
-        </w:rPr>
-        <w:t>this</w:t>
-      </w:r>
-      <w:r>
-        <w:rPr>
-          <w:rFonts w:ascii="Calibri" w:hAnsi="Calibri" w:cs="Calibri"/>
-          <w:lang w:val="en-GB"/>
-        </w:rPr>
-        <w:t xml:space="preserve"> online cash register application that handles orders and payment in restaurant</w:t>
-      </w:r>
-      <w:r>
-        <w:rPr>
-          <w:rFonts w:ascii="Calibri" w:hAnsi="Calibri" w:cs="Calibri"/>
-          <w:lang w:val="en-GB"/>
-        </w:rPr>
-        <w:t>s</w:t>
-      </w:r>
-      <w:r>
-        <w:rPr>
-          <w:rFonts w:ascii="Calibri" w:hAnsi="Calibri" w:cs="Calibri"/>
+          <w:sz w:val="22"/>
+          <w:lang w:val="en-GB"/>
+        </w:rPr>
+      </w:pPr>
+      <w:r>
+        <w:rPr>
+          <w:rFonts w:ascii="Calibri" w:hAnsi="Calibri" w:cs="Calibri"/>
+          <w:sz w:val="22"/>
+          <w:lang w:val="en-GB"/>
+        </w:rPr>
+        <w:t>At the end of this project we should have an excellent understanding of the technologies necessary to create an effective and scalable web application. By developing the online cash register case study, we have increased our general knowledge of web design and software development. This should improve our ability to select the most appropriate tools in the development of future applications. It also clarified the difficulties and advantages of implementing a micro-services system.</w:t>
+      </w:r>
+    </w:p>
+    <w:p>
+      <w:pPr>
+        <w:jc w:val="left"/>
+        <w:rPr>
+          <w:rFonts w:ascii="Calibri" w:hAnsi="Calibri" w:cs="Calibri"/>
+          <w:lang w:val="en-GB"/>
+        </w:rPr>
+      </w:pPr>
+    </w:p>
+    <w:p>
+      <w:pPr>
+        <w:jc w:val="left"/>
+        <w:rPr>
+          <w:rFonts w:ascii="Calibri" w:hAnsi="Calibri" w:cs="Calibri"/>
+          <w:lang w:val="en-GB"/>
+        </w:rPr>
+      </w:pPr>
+    </w:p>
+    <w:p>
+      <w:pPr>
+        <w:jc w:val="left"/>
+        <w:rPr>
+          <w:rFonts w:ascii="Calibri" w:hAnsi="Calibri" w:cs="Calibri"/>
+          <w:lang w:val="en-GB"/>
+        </w:rPr>
+      </w:pPr>
+    </w:p>
+    <w:p>
+      <w:pPr>
+        <w:jc w:val="left"/>
+        <w:rPr>
+          <w:rFonts w:ascii="Calibri" w:hAnsi="Calibri" w:cs="Calibri"/>
+          <w:lang w:val="en-GB"/>
+        </w:rPr>
+      </w:pPr>
+    </w:p>
+    <w:p>
+      <w:pPr>
+        <w:jc w:val="left"/>
+        <w:rPr>
+          <w:rFonts w:ascii="Calibri" w:hAnsi="Calibri" w:cs="Calibri"/>
+          <w:lang w:val="en-GB"/>
+        </w:rPr>
+      </w:pPr>
+    </w:p>
+    <w:p>
+      <w:pPr>
+        <w:jc w:val="left"/>
+        <w:rPr>
+          <w:rFonts w:ascii="Calibri" w:hAnsi="Calibri" w:cs="Calibri"/>
+          <w:lang w:val="en-GB"/>
+        </w:rPr>
+      </w:pPr>
+    </w:p>
+    <w:p>
+      <w:pPr>
+        <w:jc w:val="left"/>
+        <w:rPr>
+          <w:rFonts w:ascii="Calibri" w:hAnsi="Calibri" w:cs="Calibri"/>
+          <w:lang w:val="en-GB"/>
+        </w:rPr>
+      </w:pPr>
+    </w:p>
+    <w:p>
+      <w:pPr>
+        <w:jc w:val="left"/>
+        <w:rPr>
+          <w:rFonts w:ascii="Calibri" w:hAnsi="Calibri" w:cs="Calibri"/>
+          <w:lang w:val="en-GB"/>
+        </w:rPr>
+      </w:pPr>
+    </w:p>
+    <w:p>
+      <w:pPr>
+        <w:jc w:val="left"/>
+        <w:rPr>
+          <w:rFonts w:ascii="Calibri" w:hAnsi="Calibri" w:cs="Calibri"/>
+          <w:lang w:val="en-GB"/>
+        </w:rPr>
+      </w:pPr>
+    </w:p>
+    <w:p>
+      <w:pPr>
+        <w:widowControl/>
+        <w:jc w:val="left"/>
+        <w:rPr>
+          <w:rFonts w:asciiTheme="majorHAnsi" w:eastAsiaTheme="majorEastAsia" w:hAnsiTheme="majorHAnsi" w:cstheme="majorBidi"/>
+          <w:color w:val="2F5496" w:themeColor="accent1" w:themeShade="BF"/>
+          <w:sz w:val="32"/>
+          <w:szCs w:val="32"/>
+          <w:lang w:val="en-GB"/>
+        </w:rPr>
+      </w:pPr>
+      <w:r>
+        <w:rPr>
+          <w:lang w:val="en-GB"/>
+        </w:rPr>
+        <w:br w:type="page"/>
+      </w:r>
+    </w:p>
+    <w:p>
+      <w:pPr>
+        <w:pStyle w:val="Heading1"/>
+        <w:rPr>
+          <w:lang w:val="en-GB"/>
+        </w:rPr>
+      </w:pPr>
+      <w:r>
+        <w:rPr>
+          <w:lang w:val="en-GB"/>
+        </w:rPr>
+        <w:lastRenderedPageBreak/>
+        <w:t>Extended technical</w:t>
+      </w:r>
+      <w:r>
+        <w:rPr>
+          <w:lang w:val="en-GB"/>
+        </w:rPr>
+        <w:t xml:space="preserve"> summary</w:t>
+      </w:r>
+    </w:p>
+    <w:p>
+      <w:pPr>
+        <w:rPr>
+          <w:lang w:val="en-GB"/>
+        </w:rPr>
+      </w:pPr>
+    </w:p>
+    <w:p>
+      <w:pPr>
+        <w:rPr>
+          <w:rFonts w:ascii="Calibri" w:hAnsi="Calibri" w:cs="Calibri"/>
+          <w:sz w:val="22"/>
+          <w:lang w:val="en-GB"/>
+        </w:rPr>
+      </w:pPr>
+      <w:r>
+        <w:rPr>
+          <w:rFonts w:ascii="Calibri" w:hAnsi="Calibri" w:cs="Calibri"/>
+          <w:sz w:val="22"/>
+          <w:lang w:val="en-GB"/>
+        </w:rPr>
+        <w:t xml:space="preserve">In this </w:t>
+      </w:r>
+      <w:proofErr w:type="gramStart"/>
+      <w:r>
+        <w:rPr>
+          <w:rFonts w:ascii="Calibri" w:hAnsi="Calibri" w:cs="Calibri"/>
+          <w:sz w:val="22"/>
+          <w:lang w:val="en-GB"/>
+        </w:rPr>
+        <w:t>thesis</w:t>
+      </w:r>
+      <w:proofErr w:type="gramEnd"/>
+      <w:r>
+        <w:rPr>
+          <w:rFonts w:ascii="Calibri" w:hAnsi="Calibri" w:cs="Calibri"/>
+          <w:sz w:val="22"/>
+          <w:lang w:val="en-GB"/>
+        </w:rPr>
+        <w:t xml:space="preserve"> we develop an online cash register application for restaurants and events using a case study proposed by Faros, a company part of the Cronos group. This application is a digital version of cash registers found in stores and restaurants. Customers </w:t>
+      </w:r>
+      <w:r>
+        <w:rPr>
+          <w:rFonts w:ascii="Calibri" w:hAnsi="Calibri" w:cs="Calibri"/>
+          <w:sz w:val="22"/>
+          <w:lang w:val="en-GB"/>
+        </w:rPr>
+        <w:t>can</w:t>
+      </w:r>
+      <w:r>
+        <w:rPr>
+          <w:rFonts w:ascii="Calibri" w:hAnsi="Calibri" w:cs="Calibri"/>
+          <w:sz w:val="22"/>
+          <w:lang w:val="en-GB"/>
+        </w:rPr>
+        <w:t xml:space="preserve"> use their own mobile devices to get an overview of the products available at a location and place orders. Employees use computers or their own devices to receive and process these orders. </w:t>
+      </w:r>
+      <w:r>
+        <w:rPr>
+          <w:rFonts w:ascii="Calibri" w:hAnsi="Calibri" w:cs="Calibri"/>
+          <w:sz w:val="22"/>
+          <w:lang w:val="en-GB"/>
+        </w:rPr>
+        <w:t>This case study follows the standard procedures used in application development. We do market research, perform a use case analysis, determine the necessary and optional features, create navigational models and UML diagrams where needed. The application is</w:t>
+      </w:r>
+      <w:r>
+        <w:rPr>
+          <w:rFonts w:ascii="Calibri" w:hAnsi="Calibri" w:cs="Calibri"/>
+          <w:sz w:val="22"/>
+          <w:lang w:val="en-GB"/>
+        </w:rPr>
+        <w:t xml:space="preserve"> developed with distribution in mind and functions as a web </w:t>
+      </w:r>
+      <w:r>
+        <w:rPr>
+          <w:rFonts w:ascii="Calibri" w:hAnsi="Calibri" w:cs="Calibri"/>
+          <w:sz w:val="22"/>
+          <w:lang w:val="en-GB"/>
+        </w:rPr>
+        <w:t>application running on multiple separate servers</w:t>
+      </w:r>
+      <w:r>
+        <w:rPr>
+          <w:rFonts w:ascii="Calibri" w:hAnsi="Calibri" w:cs="Calibri"/>
+          <w:sz w:val="22"/>
           <w:lang w:val="en-GB"/>
         </w:rPr>
         <w:t>.</w:t>
       </w:r>
-      <w:r>
-        <w:rPr>
-          <w:rFonts w:ascii="Calibri" w:hAnsi="Calibri" w:cs="Calibri"/>
-          <w:lang w:val="en-GB"/>
-        </w:rPr>
-        <w:t xml:space="preserve"> It will also teach us the difficulties and advantages of implementing a micro-services system.</w:t>
-      </w:r>
-      <w:r>
-        <w:rPr>
-          <w:rFonts w:ascii="Calibri" w:hAnsi="Calibri" w:cs="Calibri"/>
-          <w:lang w:val="en-GB"/>
-        </w:rPr>
-        <w:t xml:space="preserve"> </w:t>
-      </w:r>
-    </w:p>
-    <w:bookmarkEnd w:id="0"/>
-    <w:p>
-      <w:pPr>
-        <w:jc w:val="left"/>
-        <w:rPr>
-          <w:rFonts w:ascii="Calibri" w:hAnsi="Calibri" w:cs="Calibri"/>
-          <w:lang w:val="en-GB"/>
-        </w:rPr>
-      </w:pPr>
-    </w:p>
-    <w:p>
-      <w:pPr>
-        <w:jc w:val="left"/>
-        <w:rPr>
-          <w:rFonts w:ascii="Calibri" w:hAnsi="Calibri" w:cs="Calibri"/>
-          <w:lang w:val="en-GB"/>
-        </w:rPr>
-      </w:pPr>
-    </w:p>
-    <w:p>
-      <w:pPr>
-        <w:jc w:val="left"/>
-        <w:rPr>
-          <w:rFonts w:ascii="Calibri" w:hAnsi="Calibri" w:cs="Calibri"/>
-          <w:lang w:val="en-GB"/>
-        </w:rPr>
-      </w:pPr>
-      <w:r>
-        <w:rPr>
-          <w:rFonts w:ascii="Calibri" w:hAnsi="Calibri" w:cs="Calibri"/>
-          <w:lang w:val="en-GB"/>
-        </w:rPr>
-        <w:t>\\\\</w:t>
-      </w:r>
-      <w:bookmarkStart w:id="1" w:name="_GoBack"/>
-      <w:bookmarkEnd w:id="1"/>
-    </w:p>
-    <w:p>
-      <w:pPr>
-        <w:jc w:val="left"/>
-        <w:rPr>
-          <w:rFonts w:ascii="Calibri" w:hAnsi="Calibri" w:cs="Calibri"/>
-          <w:lang w:val="en-GB"/>
-        </w:rPr>
-      </w:pPr>
-      <w:r>
-        <w:rPr>
-          <w:rFonts w:ascii="Calibri" w:hAnsi="Calibri" w:cs="Calibri"/>
-          <w:lang w:val="en-GB"/>
-        </w:rPr>
-        <w:t xml:space="preserve">We have explored different features of Spring Boot framework which is the second most popular web framework, and </w:t>
-      </w:r>
-      <w:r>
-        <w:rPr>
-          <w:rFonts w:ascii="Calibri" w:hAnsi="Calibri" w:cs="Calibri"/>
-          <w:lang w:val="en-GB"/>
-        </w:rPr>
-        <w:t>chose</w:t>
-      </w:r>
-      <w:r>
-        <w:rPr>
-          <w:rFonts w:ascii="Calibri" w:hAnsi="Calibri" w:cs="Calibri"/>
-          <w:lang w:val="en-GB"/>
-        </w:rPr>
-        <w:t xml:space="preserve"> it to build our prototype. We switched from Monolithic </w:t>
-      </w:r>
-      <w:r>
-        <w:rPr>
-          <w:rFonts w:ascii="Calibri" w:hAnsi="Calibri" w:cs="Calibri"/>
-          <w:lang w:val="en-GB"/>
-        </w:rPr>
-        <w:t>architecture</w:t>
-      </w:r>
-      <w:r>
-        <w:rPr>
-          <w:rFonts w:ascii="Calibri" w:hAnsi="Calibri" w:cs="Calibri"/>
-          <w:lang w:val="en-GB"/>
-        </w:rPr>
-        <w:t xml:space="preserve"> to Micro-services </w:t>
-      </w:r>
-      <w:r>
-        <w:rPr>
-          <w:rFonts w:ascii="Calibri" w:hAnsi="Calibri" w:cs="Calibri"/>
-          <w:lang w:val="en-GB"/>
-        </w:rPr>
-        <w:t>architecture which is a method of developing software </w:t>
-      </w:r>
-      <w:r>
-        <w:rPr>
-          <w:rFonts w:ascii="Calibri" w:hAnsi="Calibri" w:cs="Calibri"/>
-          <w:bCs/>
-          <w:lang w:val="en-GB"/>
-        </w:rPr>
-        <w:t>applications</w:t>
-      </w:r>
-      <w:r>
-        <w:rPr>
-          <w:rFonts w:ascii="Calibri" w:hAnsi="Calibri" w:cs="Calibri"/>
-          <w:lang w:val="en-GB"/>
-        </w:rPr>
-        <w:t> as a suite of independently deployable, small, modular services</w:t>
-      </w:r>
-      <w:r>
-        <w:rPr>
-          <w:rFonts w:ascii="Calibri" w:hAnsi="Calibri" w:cs="Calibri"/>
-          <w:lang w:val="en-GB"/>
-        </w:rPr>
-        <w:t xml:space="preserve">. For each </w:t>
-      </w:r>
-      <w:r>
-        <w:rPr>
-          <w:rFonts w:ascii="Calibri" w:hAnsi="Calibri" w:cs="Calibri"/>
-          <w:lang w:val="en-GB"/>
-        </w:rPr>
-        <w:t xml:space="preserve">service, different database is used, with both MySQL and MongoDB. For each independent service application, an embedded Tomcat server from </w:t>
+    </w:p>
+    <w:p>
+      <w:pPr>
+        <w:rPr>
+          <w:rFonts w:ascii="Calibri" w:hAnsi="Calibri" w:cs="Calibri"/>
+          <w:sz w:val="22"/>
+          <w:lang w:val="en-GB"/>
+        </w:rPr>
+      </w:pPr>
+    </w:p>
+    <w:p>
+      <w:pPr>
+        <w:rPr>
+          <w:rFonts w:ascii="Calibri" w:hAnsi="Calibri" w:cs="Calibri"/>
+          <w:sz w:val="22"/>
+          <w:lang w:val="en-GB"/>
+        </w:rPr>
+      </w:pPr>
+      <w:r>
+        <w:rPr>
+          <w:rFonts w:ascii="Calibri" w:hAnsi="Calibri" w:cs="Calibri"/>
+          <w:sz w:val="22"/>
+          <w:lang w:val="en-GB"/>
+        </w:rPr>
+        <w:t>The core aspect of this project is exploring Java web technologies and analysing what features they oﬀer. We research frameworks</w:t>
+      </w:r>
+      <w:r>
+        <w:rPr>
+          <w:rFonts w:ascii="Calibri" w:hAnsi="Calibri" w:cs="Calibri"/>
+          <w:sz w:val="22"/>
+          <w:lang w:val="en-GB"/>
+        </w:rPr>
+        <w:t xml:space="preserve"> and libraries suitable for prot</w:t>
+      </w:r>
+      <w:r>
+        <w:rPr>
+          <w:rFonts w:ascii="Calibri" w:hAnsi="Calibri" w:cs="Calibri"/>
+          <w:sz w:val="22"/>
+          <w:lang w:val="en-GB"/>
+        </w:rPr>
+        <w:t xml:space="preserve">otyping the case study, and deﬁne constraints and other requirements with our coaches at Faros. </w:t>
+      </w:r>
+      <w:r>
+        <w:rPr>
+          <w:rFonts w:ascii="Calibri" w:hAnsi="Calibri" w:cs="Calibri"/>
+          <w:sz w:val="22"/>
+          <w:lang w:val="en-GB"/>
+        </w:rPr>
+        <w:t xml:space="preserve">This will include many technologies related to enterprise java development. A framework such as Spring or JSF is used to serve HTML pages from an application server to clients. For storing data, we look at both relational and document-based databases such as MySQL, </w:t>
       </w:r>
       <w:proofErr w:type="spellStart"/>
       <w:r>
         <w:rPr>
           <w:rFonts w:ascii="Calibri" w:hAnsi="Calibri" w:cs="Calibri"/>
-          <w:lang w:val="en-GB"/>
-        </w:rPr>
-        <w:t>Intellij</w:t>
+          <w:sz w:val="22"/>
+          <w:lang w:val="en-GB"/>
+        </w:rPr>
+        <w:t>OracleDB</w:t>
       </w:r>
       <w:proofErr w:type="spellEnd"/>
       <w:r>
         <w:rPr>
           <w:rFonts w:ascii="Calibri" w:hAnsi="Calibri" w:cs="Calibri"/>
-          <w:lang w:val="en-GB"/>
-        </w:rPr>
-        <w:t xml:space="preserve"> IDEA is used to deploy our project. </w:t>
-      </w:r>
-      <w:r>
-        <w:rPr>
-          <w:rFonts w:ascii="Calibri" w:hAnsi="Calibri" w:cs="Calibri"/>
-          <w:lang w:val="en-GB"/>
-        </w:rPr>
-        <w:t>Each service</w:t>
-      </w:r>
-      <w:r>
-        <w:rPr>
-          <w:rFonts w:ascii="Calibri" w:hAnsi="Calibri" w:cs="Calibri"/>
-          <w:lang w:val="en-GB"/>
-        </w:rPr>
-        <w:t xml:space="preserve"> provide</w:t>
-      </w:r>
-      <w:r>
-        <w:rPr>
-          <w:rFonts w:ascii="Calibri" w:hAnsi="Calibri" w:cs="Calibri"/>
-          <w:lang w:val="en-GB"/>
-        </w:rPr>
-        <w:t>s</w:t>
-      </w:r>
-      <w:r>
-        <w:rPr>
-          <w:rFonts w:ascii="Calibri" w:hAnsi="Calibri" w:cs="Calibri"/>
-          <w:lang w:val="en-GB"/>
-        </w:rPr>
-        <w:t xml:space="preserve"> REST APIs for API Gateway and client-side web application</w:t>
-      </w:r>
-      <w:r>
-        <w:rPr>
-          <w:rFonts w:ascii="Calibri" w:hAnsi="Calibri" w:cs="Calibri"/>
-          <w:lang w:val="en-GB"/>
-        </w:rPr>
-        <w:t>, and both of which are configured as clients of Eureka discovery server that can detect devices and services registered on the Eureka registration server. In this case, scalability and load balance are guaranteed in this Micro-services architecture. An android application is made to consume the API Gateway</w:t>
-      </w:r>
-      <w:r>
-        <w:rPr>
-          <w:rFonts w:ascii="Calibri" w:hAnsi="Calibri" w:cs="Calibri"/>
-          <w:lang w:val="en-GB"/>
-        </w:rPr>
-        <w:t>.</w:t>
-      </w:r>
-    </w:p>
-    <w:p>
-      <w:pPr>
-        <w:jc w:val="left"/>
-        <w:rPr>
-          <w:rFonts w:ascii="Calibri" w:hAnsi="Calibri" w:cs="Calibri"/>
-          <w:lang w:val="en-GB"/>
-        </w:rPr>
-      </w:pPr>
+          <w:sz w:val="22"/>
+          <w:lang w:val="en-GB"/>
+        </w:rPr>
+        <w:t xml:space="preserve"> and MongoDB. Where beneficial, Object mapping tools are used. Security systems for authorisation and authentication are also discussed.</w:t>
+      </w:r>
+      <w:r>
+        <w:rPr>
+          <w:rFonts w:ascii="Calibri" w:hAnsi="Calibri" w:cs="Calibri"/>
+          <w:sz w:val="22"/>
+          <w:lang w:val="en-GB"/>
+        </w:rPr>
+        <w:t xml:space="preserve"> Finally, we also look at front-end frameworks and libraries such as AngularJS and React and </w:t>
+      </w:r>
+      <w:r>
+        <w:rPr>
+          <w:rFonts w:ascii="Calibri" w:hAnsi="Calibri" w:cs="Calibri"/>
+          <w:sz w:val="22"/>
+          <w:lang w:val="en-GB"/>
+        </w:rPr>
+        <w:t>consider</w:t>
+      </w:r>
+      <w:bookmarkStart w:id="0" w:name="_GoBack"/>
+      <w:bookmarkEnd w:id="0"/>
+      <w:r>
+        <w:rPr>
+          <w:rFonts w:ascii="Calibri" w:hAnsi="Calibri" w:cs="Calibri"/>
+          <w:sz w:val="22"/>
+          <w:lang w:val="en-GB"/>
+        </w:rPr>
+        <w:t xml:space="preserve"> the advantages they offer.</w:t>
+      </w:r>
+    </w:p>
+    <w:p>
+      <w:pPr>
+        <w:rPr>
+          <w:rFonts w:ascii="Calibri" w:hAnsi="Calibri" w:cs="Calibri"/>
+          <w:sz w:val="22"/>
+          <w:lang w:val="en-GB"/>
+        </w:rPr>
+      </w:pPr>
+    </w:p>
+    <w:p>
+      <w:pPr>
+        <w:rPr>
+          <w:rFonts w:ascii="Calibri" w:hAnsi="Calibri" w:cs="Calibri"/>
+          <w:sz w:val="22"/>
+          <w:lang w:val="en-GB"/>
+        </w:rPr>
+      </w:pPr>
+      <w:r>
+        <w:rPr>
+          <w:rFonts w:ascii="Calibri" w:hAnsi="Calibri" w:cs="Calibri"/>
+          <w:sz w:val="22"/>
+          <w:lang w:val="en-GB"/>
+        </w:rPr>
+        <w:t xml:space="preserve">The primary focus however, goes to the back-end architecture of the application. </w:t>
+      </w:r>
+      <w:r>
+        <w:rPr>
+          <w:rFonts w:ascii="Calibri" w:hAnsi="Calibri" w:cs="Calibri"/>
+          <w:sz w:val="22"/>
+          <w:lang w:val="en-GB"/>
+        </w:rPr>
+        <w:t xml:space="preserve">We </w:t>
+      </w:r>
+      <w:r>
+        <w:rPr>
+          <w:rFonts w:ascii="Calibri" w:hAnsi="Calibri" w:cs="Calibri"/>
+          <w:sz w:val="22"/>
+          <w:lang w:val="en-GB"/>
+        </w:rPr>
+        <w:t>look</w:t>
+      </w:r>
+      <w:r>
+        <w:rPr>
+          <w:rFonts w:ascii="Calibri" w:hAnsi="Calibri" w:cs="Calibri"/>
+          <w:sz w:val="22"/>
+          <w:lang w:val="en-GB"/>
+        </w:rPr>
+        <w:t xml:space="preserve"> speciﬁcally </w:t>
+      </w:r>
+      <w:r>
+        <w:rPr>
+          <w:rFonts w:ascii="Calibri" w:hAnsi="Calibri" w:cs="Calibri"/>
+          <w:sz w:val="22"/>
+          <w:lang w:val="en-GB"/>
+        </w:rPr>
+        <w:t>at</w:t>
+      </w:r>
+      <w:r>
+        <w:rPr>
+          <w:rFonts w:ascii="Calibri" w:hAnsi="Calibri" w:cs="Calibri"/>
+          <w:sz w:val="22"/>
+          <w:lang w:val="en-GB"/>
+        </w:rPr>
+        <w:t xml:space="preserve"> applications</w:t>
+      </w:r>
+      <w:r>
+        <w:rPr>
+          <w:rFonts w:ascii="Calibri" w:hAnsi="Calibri" w:cs="Calibri"/>
+          <w:sz w:val="22"/>
+          <w:lang w:val="en-GB"/>
+        </w:rPr>
+        <w:t xml:space="preserve"> hosted </w:t>
+      </w:r>
+      <w:r>
+        <w:rPr>
+          <w:rFonts w:ascii="Calibri" w:hAnsi="Calibri" w:cs="Calibri"/>
+          <w:sz w:val="22"/>
+          <w:lang w:val="en-GB"/>
+        </w:rPr>
+        <w:t xml:space="preserve">on cloud platform like Amazon AWS, Microsoft Azure, IBM cloud and more; determining the appropriate way to develop applications which utilize the advantages of distributed platforms. For this we will look at the micro-services architecture and the advantages it offers for scaling a system to serve a large userbase. </w:t>
+      </w:r>
+      <w:r>
+        <w:rPr>
+          <w:rFonts w:ascii="Calibri" w:hAnsi="Calibri" w:cs="Calibri"/>
+          <w:sz w:val="22"/>
+          <w:lang w:val="en-GB"/>
+        </w:rPr>
+        <w:t xml:space="preserve">Multinational companies such as Netﬂix, Amazon and eBay are already running on micro-services and it is becoming more popular in the web development world. </w:t>
+      </w:r>
+      <w:r>
+        <w:rPr>
+          <w:rFonts w:ascii="Calibri" w:hAnsi="Calibri" w:cs="Calibri"/>
+          <w:sz w:val="22"/>
+          <w:lang w:val="en-GB"/>
+        </w:rPr>
+        <w:t xml:space="preserve">By developing the online cash register application with this architecture, we analyse the advantages and disadvantages of using micro-services. First </w:t>
+      </w:r>
+      <w:r>
+        <w:rPr>
+          <w:rFonts w:ascii="Calibri" w:hAnsi="Calibri" w:cs="Calibri"/>
+          <w:sz w:val="22"/>
+          <w:lang w:val="en-GB"/>
+        </w:rPr>
+        <w:t xml:space="preserve">a single monolithic application </w:t>
+      </w:r>
+      <w:r>
+        <w:rPr>
+          <w:rFonts w:ascii="Calibri" w:hAnsi="Calibri" w:cs="Calibri"/>
+          <w:sz w:val="22"/>
+          <w:lang w:val="en-GB"/>
+        </w:rPr>
+        <w:t>is</w:t>
+      </w:r>
+      <w:r>
+        <w:rPr>
+          <w:rFonts w:ascii="Calibri" w:hAnsi="Calibri" w:cs="Calibri"/>
+          <w:sz w:val="22"/>
+          <w:lang w:val="en-GB"/>
+        </w:rPr>
+        <w:t xml:space="preserve"> created </w:t>
+      </w:r>
+      <w:r>
+        <w:rPr>
+          <w:rFonts w:ascii="Calibri" w:hAnsi="Calibri" w:cs="Calibri"/>
+          <w:sz w:val="22"/>
+          <w:lang w:val="en-GB"/>
+        </w:rPr>
+        <w:t xml:space="preserve">using development techniques familiar to us. This application will be a monolithic program that includes an application server, all the required mappings and classes, plus a connection to a single relational database. After successfully building a prototype application that implements the features specified in the case study, we restructure the project to </w:t>
+      </w:r>
+      <w:r>
+        <w:rPr>
+          <w:rFonts w:ascii="Calibri" w:hAnsi="Calibri" w:cs="Calibri"/>
+          <w:sz w:val="22"/>
+          <w:lang w:val="en-GB"/>
+        </w:rPr>
+        <w:t xml:space="preserve">a micro-service architecture. Business code for the services are extracted from existing modules and the application server will become a separate module. Each server gets its own database, using the technology most suited to data stored by the corresponding service. Additional services are created to support this micro-service architecture such as a Discovery service and a gateway. </w:t>
+      </w:r>
+      <w:proofErr w:type="gramStart"/>
+      <w:r>
+        <w:rPr>
+          <w:rFonts w:ascii="Calibri" w:hAnsi="Calibri" w:cs="Calibri"/>
+          <w:sz w:val="22"/>
+          <w:lang w:val="en-GB"/>
+        </w:rPr>
+        <w:t>The final result</w:t>
+      </w:r>
+      <w:proofErr w:type="gramEnd"/>
+      <w:r>
+        <w:rPr>
+          <w:rFonts w:ascii="Calibri" w:hAnsi="Calibri" w:cs="Calibri"/>
+          <w:sz w:val="22"/>
+          <w:lang w:val="en-GB"/>
+        </w:rPr>
+        <w:t xml:space="preserve"> is an effective implementation of the </w:t>
+      </w:r>
+      <w:proofErr w:type="spellStart"/>
+      <w:r>
+        <w:rPr>
+          <w:rFonts w:ascii="Calibri" w:hAnsi="Calibri" w:cs="Calibri"/>
+          <w:sz w:val="22"/>
+          <w:lang w:val="en-GB"/>
+        </w:rPr>
+        <w:t>Api</w:t>
+      </w:r>
+      <w:proofErr w:type="spellEnd"/>
+      <w:r>
+        <w:rPr>
+          <w:rFonts w:ascii="Calibri" w:hAnsi="Calibri" w:cs="Calibri"/>
+          <w:sz w:val="22"/>
+          <w:lang w:val="en-GB"/>
+        </w:rPr>
+        <w:t xml:space="preserve"> gateway design pattern. </w:t>
+      </w:r>
+    </w:p>
+    <w:p>
+      <w:pPr>
+        <w:rPr>
+          <w:rFonts w:ascii="Calibri" w:hAnsi="Calibri" w:cs="Calibri"/>
+          <w:sz w:val="22"/>
+          <w:lang w:val="en-GB"/>
+        </w:rPr>
+      </w:pPr>
+    </w:p>
+    <w:p>
+      <w:pPr>
+        <w:rPr>
+          <w:rFonts w:ascii="Calibri" w:hAnsi="Calibri" w:cs="Calibri"/>
+          <w:sz w:val="22"/>
+          <w:lang w:val="en-GB"/>
+        </w:rPr>
+      </w:pPr>
+      <w:r>
+        <w:rPr>
+          <w:rFonts w:ascii="Calibri" w:hAnsi="Calibri" w:cs="Calibri"/>
+          <w:sz w:val="22"/>
+          <w:lang w:val="en-GB"/>
+        </w:rPr>
+        <w:t xml:space="preserve">At the end of this project we should have an excellent understanding of the technologies necessary to create an effective and scalable web application. Following the development </w:t>
+      </w:r>
+      <w:r>
+        <w:rPr>
+          <w:rFonts w:ascii="Calibri" w:hAnsi="Calibri" w:cs="Calibri"/>
+          <w:sz w:val="22"/>
+          <w:lang w:val="en-GB"/>
+        </w:rPr>
+        <w:lastRenderedPageBreak/>
+        <w:t xml:space="preserve">process above, we will get insight into the advantages of a micro-services architecture, but also the problems that come paired with the development of such a system. Especially when migrating to a micro-services architecture </w:t>
+      </w:r>
+      <w:r>
+        <w:rPr>
+          <w:rFonts w:ascii="Calibri" w:hAnsi="Calibri" w:cs="Calibri"/>
+          <w:sz w:val="22"/>
+          <w:lang w:val="en-GB"/>
+        </w:rPr>
+        <w:t>from an existing application. By developing the online cash register case study, we have increased our general knowledge of web design and Java development. This should improve our ability to select the most appropriate tools in the development of future applications.</w:t>
+      </w:r>
     </w:p>
     <w:sectPr>
       <w:pgSz w:w="11906" w:h="16838"/>
@@ -822,6 +1054,27 @@
       <w:jc w:val="both"/>
     </w:pPr>
   </w:style>
+  <w:style w:type="paragraph" w:styleId="Heading1">
+    <w:name w:val="heading 1"/>
+    <w:basedOn w:val="Normal"/>
+    <w:next w:val="Normal"/>
+    <w:link w:val="Heading1Char"/>
+    <w:uiPriority w:val="9"/>
+    <w:qFormat/>
+    <w:rsid w:val="005C2629"/>
+    <w:pPr>
+      <w:keepNext/>
+      <w:keepLines/>
+      <w:spacing w:before="240"/>
+      <w:outlineLvl w:val="0"/>
+    </w:pPr>
+    <w:rPr>
+      <w:rFonts w:asciiTheme="majorHAnsi" w:eastAsiaTheme="majorEastAsia" w:hAnsiTheme="majorHAnsi" w:cstheme="majorBidi"/>
+      <w:color w:val="2F5496" w:themeColor="accent1" w:themeShade="BF"/>
+      <w:sz w:val="32"/>
+      <w:szCs w:val="32"/>
+    </w:rPr>
+  </w:style>
   <w:style w:type="character" w:default="1" w:styleId="DefaultParagraphFont">
     <w:name w:val="Default Paragraph Font"/>
     <w:uiPriority w:val="1"/>
@@ -848,6 +1101,19 @@
     <w:uiPriority w:val="99"/>
     <w:semiHidden/>
     <w:unhideWhenUsed/>
+  </w:style>
+  <w:style w:type="character" w:customStyle="1" w:styleId="Heading1Char">
+    <w:name w:val="Heading 1 Char"/>
+    <w:basedOn w:val="DefaultParagraphFont"/>
+    <w:link w:val="Heading1"/>
+    <w:uiPriority w:val="9"/>
+    <w:rsid w:val="005C2629"/>
+    <w:rPr>
+      <w:rFonts w:asciiTheme="majorHAnsi" w:eastAsiaTheme="majorEastAsia" w:hAnsiTheme="majorHAnsi" w:cstheme="majorBidi"/>
+      <w:color w:val="2F5496" w:themeColor="accent1" w:themeShade="BF"/>
+      <w:sz w:val="32"/>
+      <w:szCs w:val="32"/>
+    </w:rPr>
   </w:style>
 </w:styles>
 </file>
@@ -1145,4 +1411,16 @@
     </a:ext>
   </a:extLst>
 </a:theme>
+</file>
+
+<file path=customXml/item1.xml><?xml version="1.0" encoding="utf-8"?>
+<b:Sources xmlns:b="http://schemas.openxmlformats.org/officeDocument/2006/bibliography" xmlns="http://schemas.openxmlformats.org/officeDocument/2006/bibliography" SelectedStyle="\APASixthEditionOfficeOnline.xsl" StyleName="APA" Version="6"/>
+</file>
+
+<file path=customXml/itemProps1.xml><?xml version="1.0" encoding="utf-8"?>
+<ds:datastoreItem xmlns:ds="http://schemas.openxmlformats.org/officeDocument/2006/customXml" ds:itemID="{54039CDE-6AA0-490F-BE3E-65D3D8D1EA5E}">
+  <ds:schemaRefs>
+    <ds:schemaRef ds:uri="http://schemas.openxmlformats.org/officeDocument/2006/bibliography"/>
+  </ds:schemaRefs>
+</ds:datastoreItem>
 </file>
</xml_diff>

<commit_message>
small changes on security config made a week ago.
</commit_message>
<xml_diff>
--- a/documentation/Thesis Paper/Summary.docx
+++ b/documentation/Thesis Paper/Summary.docx
@@ -31,18 +31,16 @@
           <w:sz w:val="22"/>
           <w:lang w:val="en-GB"/>
         </w:rPr>
-        <w:t xml:space="preserve">In this </w:t>
-      </w:r>
-      <w:proofErr w:type="gramStart"/>
-      <w:r>
-        <w:rPr>
-          <w:rFonts w:ascii="Calibri" w:hAnsi="Calibri" w:cs="Calibri"/>
-          <w:sz w:val="22"/>
-          <w:lang w:val="en-GB"/>
-        </w:rPr>
-        <w:t>thesis</w:t>
-      </w:r>
-      <w:proofErr w:type="gramEnd"/>
+        <w:t>In this thesis</w:t>
+      </w:r>
+      <w:r>
+        <w:rPr>
+          <w:rFonts w:ascii="Calibri" w:hAnsi="Calibri" w:cs="Calibri"/>
+          <w:sz w:val="22"/>
+          <w:lang w:val="en-GB"/>
+        </w:rPr>
+        <w:t>,</w:t>
+      </w:r>
       <w:r>
         <w:rPr>
           <w:rFonts w:ascii="Calibri" w:hAnsi="Calibri" w:cs="Calibri"/>
@@ -105,6 +103,8 @@
           <w:lang w:val="en-GB"/>
         </w:rPr>
       </w:pPr>
+      <w:bookmarkStart w:id="0" w:name="_GoBack"/>
+      <w:bookmarkEnd w:id="0"/>
     </w:p>
     <w:p>
       <w:pPr>
@@ -266,73 +266,7 @@
           <w:sz w:val="22"/>
           <w:lang w:val="en-GB"/>
         </w:rPr>
-        <w:t xml:space="preserve">In this </w:t>
-      </w:r>
-      <w:proofErr w:type="gramStart"/>
-      <w:r>
-        <w:rPr>
-          <w:rFonts w:ascii="Calibri" w:hAnsi="Calibri" w:cs="Calibri"/>
-          <w:sz w:val="22"/>
-          <w:lang w:val="en-GB"/>
-        </w:rPr>
-        <w:t>thesis</w:t>
-      </w:r>
-      <w:proofErr w:type="gramEnd"/>
-      <w:r>
-        <w:rPr>
-          <w:rFonts w:ascii="Calibri" w:hAnsi="Calibri" w:cs="Calibri"/>
-          <w:sz w:val="22"/>
-          <w:lang w:val="en-GB"/>
-        </w:rPr>
-        <w:t xml:space="preserve"> we develop an online cash register application for restaurants and events using a case study proposed by Faros, a company part of the Cronos group. This application is a digital version of cash registers found in stores and restaurants. Customers </w:t>
-      </w:r>
-      <w:r>
-        <w:rPr>
-          <w:rFonts w:ascii="Calibri" w:hAnsi="Calibri" w:cs="Calibri"/>
-          <w:sz w:val="22"/>
-          <w:lang w:val="en-GB"/>
-        </w:rPr>
-        <w:t>can</w:t>
-      </w:r>
-      <w:r>
-        <w:rPr>
-          <w:rFonts w:ascii="Calibri" w:hAnsi="Calibri" w:cs="Calibri"/>
-          <w:sz w:val="22"/>
-          <w:lang w:val="en-GB"/>
-        </w:rPr>
-        <w:t xml:space="preserve"> use their own mobile devices to get an overview of the products available at a location and place orders. Employees use computers or their own devices to receive and process these orders. </w:t>
-      </w:r>
-      <w:r>
-        <w:rPr>
-          <w:rFonts w:ascii="Calibri" w:hAnsi="Calibri" w:cs="Calibri"/>
-          <w:sz w:val="22"/>
-          <w:lang w:val="en-GB"/>
-        </w:rPr>
-        <w:t>This case study follows the standard procedures used in application development. We do market research, perform a use case analysis, determine the necessary and optional features, create navigational models and UML diagrams where needed. The application is</w:t>
-      </w:r>
-      <w:r>
-        <w:rPr>
-          <w:rFonts w:ascii="Calibri" w:hAnsi="Calibri" w:cs="Calibri"/>
-          <w:sz w:val="22"/>
-          <w:lang w:val="en-GB"/>
-        </w:rPr>
-        <w:t xml:space="preserve"> developed with distribution in mind and functions as a web </w:t>
-      </w:r>
-      <w:r>
-        <w:rPr>
-          <w:rFonts w:ascii="Calibri" w:hAnsi="Calibri" w:cs="Calibri"/>
-          <w:sz w:val="22"/>
-          <w:lang w:val="en-GB"/>
-        </w:rPr>
-        <w:t>application running on multiple separate servers</w:t>
-      </w:r>
-      <w:r>
-        <w:rPr>
-          <w:rFonts w:ascii="Calibri" w:hAnsi="Calibri" w:cs="Calibri"/>
-          <w:sz w:val="22"/>
-          <w:lang w:val="en-GB"/>
-        </w:rPr>
-        <w:t>.</w:t>
+        <w:t>In this thesis we develop an online cash register application for restaurants and events using a case study proposed by Faros, a company part of the Cronos group. This application is a digital version of cash registers found in stores and restaurants. Customers can use their own mobile devices to get an overview of the products available at a location and place orders. Employees use computers or their own devices to receive and process these orders. This case study follows the standard procedures used in application development. We do market research, perform a use case analysis, determine the necessary and optional features, create navigational models and UML diagrams where needed. The application is developed with distribution in mind and functions as a web application running on multiple separate servers.</w:t>
       </w:r>
     </w:p>
     <w:p>
@@ -382,25 +316,7 @@
           <w:sz w:val="22"/>
           <w:lang w:val="en-GB"/>
         </w:rPr>
-        <w:t xml:space="preserve">This will include many technologies related to enterprise java development. A framework such as Spring or JSF is used to serve HTML pages from an application server to clients. For storing data, we look at both relational and document-based databases such as MySQL, </w:t>
-      </w:r>
-      <w:proofErr w:type="spellStart"/>
-      <w:r>
-        <w:rPr>
-          <w:rFonts w:ascii="Calibri" w:hAnsi="Calibri" w:cs="Calibri"/>
-          <w:sz w:val="22"/>
-          <w:lang w:val="en-GB"/>
-        </w:rPr>
-        <w:t>OracleDB</w:t>
-      </w:r>
-      <w:proofErr w:type="spellEnd"/>
-      <w:r>
-        <w:rPr>
-          <w:rFonts w:ascii="Calibri" w:hAnsi="Calibri" w:cs="Calibri"/>
-          <w:sz w:val="22"/>
-          <w:lang w:val="en-GB"/>
-        </w:rPr>
-        <w:t xml:space="preserve"> and MongoDB. Where beneficial, Object mapping tools are used. Security systems for authorisation and authentication are also discussed.</w:t>
+        <w:t>This will include many technologies related to enterprise java development. A framework such as Spring or JSF is used to serve HTML pages from an application server to clients. For storing data, we look at both relational and document-based databases such as MySQL, OracleDB and MongoDB. Where beneficial, Object mapping tools are used. Security systems for authorisation and authentication are also discussed.</w:t>
       </w:r>
       <w:r>
         <w:rPr>
@@ -418,8 +334,6 @@
         </w:rPr>
         <w:t>consider</w:t>
       </w:r>
-      <w:bookmarkStart w:id="0" w:name="_GoBack"/>
-      <w:bookmarkEnd w:id="0"/>
       <w:r>
         <w:rPr>
           <w:rFonts w:ascii="Calibri" w:hAnsi="Calibri" w:cs="Calibri"/>
@@ -564,43 +478,7 @@
           <w:sz w:val="22"/>
           <w:lang w:val="en-GB"/>
         </w:rPr>
-        <w:t xml:space="preserve">a micro-service architecture. Business code for the services are extracted from existing modules and the application server will become a separate module. Each server gets its own database, using the technology most suited to data stored by the corresponding service. Additional services are created to support this micro-service architecture such as a Discovery service and a gateway. </w:t>
-      </w:r>
-      <w:proofErr w:type="gramStart"/>
-      <w:r>
-        <w:rPr>
-          <w:rFonts w:ascii="Calibri" w:hAnsi="Calibri" w:cs="Calibri"/>
-          <w:sz w:val="22"/>
-          <w:lang w:val="en-GB"/>
-        </w:rPr>
-        <w:t>The final result</w:t>
-      </w:r>
-      <w:proofErr w:type="gramEnd"/>
-      <w:r>
-        <w:rPr>
-          <w:rFonts w:ascii="Calibri" w:hAnsi="Calibri" w:cs="Calibri"/>
-          <w:sz w:val="22"/>
-          <w:lang w:val="en-GB"/>
-        </w:rPr>
-        <w:t xml:space="preserve"> is an effective implementation of the </w:t>
-      </w:r>
-      <w:proofErr w:type="spellStart"/>
-      <w:r>
-        <w:rPr>
-          <w:rFonts w:ascii="Calibri" w:hAnsi="Calibri" w:cs="Calibri"/>
-          <w:sz w:val="22"/>
-          <w:lang w:val="en-GB"/>
-        </w:rPr>
-        <w:t>Api</w:t>
-      </w:r>
-      <w:proofErr w:type="spellEnd"/>
-      <w:r>
-        <w:rPr>
-          <w:rFonts w:ascii="Calibri" w:hAnsi="Calibri" w:cs="Calibri"/>
-          <w:sz w:val="22"/>
-          <w:lang w:val="en-GB"/>
-        </w:rPr>
-        <w:t xml:space="preserve"> gateway design pattern. </w:t>
+        <w:t xml:space="preserve">a micro-service architecture. Business code for the services are extracted from existing modules and the application server will become a separate module. Each server gets its own database, using the technology most suited to data stored by the corresponding service. Additional services are created to support this micro-service architecture such as a Discovery service and a gateway. The final result is an effective implementation of the Api gateway design pattern. </w:t>
       </w:r>
     </w:p>
     <w:p>
@@ -1418,7 +1296,7 @@
 </file>
 
 <file path=customXml/itemProps1.xml><?xml version="1.0" encoding="utf-8"?>
-<ds:datastoreItem xmlns:ds="http://schemas.openxmlformats.org/officeDocument/2006/customXml" ds:itemID="{54039CDE-6AA0-490F-BE3E-65D3D8D1EA5E}">
+<ds:datastoreItem xmlns:ds="http://schemas.openxmlformats.org/officeDocument/2006/customXml" ds:itemID="{469E7342-28A6-4471-B075-75419FF3377B}">
   <ds:schemaRefs>
     <ds:schemaRef ds:uri="http://schemas.openxmlformats.org/officeDocument/2006/bibliography"/>
   </ds:schemaRefs>

</xml_diff>